<commit_message>
add multiline support for description box
</commit_message>
<xml_diff>
--- a/docs/manual.docx
+++ b/docs/manual.docx
@@ -1755,16 +1755,16 @@
         <mc:AlternateContent>
           <mc:Choice Requires="wps">
             <w:drawing>
-              <wp:anchor distT="45720" distB="45720" distL="114300" distR="114300" simplePos="0" relativeHeight="251669504" behindDoc="0" locked="0" layoutInCell="1" allowOverlap="1" wp14:anchorId="2704E49A" wp14:editId="2BB75722">
+              <wp:anchor distT="45720" distB="45720" distL="114300" distR="114300" simplePos="0" relativeHeight="251669504" behindDoc="0" locked="0" layoutInCell="1" allowOverlap="1" wp14:anchorId="2704E49A" wp14:editId="0B3B25A5">
                 <wp:simplePos x="0" y="0"/>
                 <wp:positionH relativeFrom="column">
-                  <wp:posOffset>2186305</wp:posOffset>
+                  <wp:posOffset>2190750</wp:posOffset>
                 </wp:positionH>
                 <wp:positionV relativeFrom="paragraph">
-                  <wp:posOffset>449580</wp:posOffset>
+                  <wp:posOffset>447040</wp:posOffset>
                 </wp:positionV>
-                <wp:extent cx="2360930" cy="1404620"/>
-                <wp:effectExtent l="0" t="0" r="22860" b="11430"/>
+                <wp:extent cx="2360930" cy="1619250"/>
+                <wp:effectExtent l="0" t="0" r="12700" b="19050"/>
                 <wp:wrapSquare wrapText="bothSides"/>
                 <wp:docPr id="22" name="Pole tekstowe 2"/>
                 <wp:cNvGraphicFramePr>
@@ -1779,7 +1779,7 @@
                       <wps:spPr bwMode="auto">
                         <a:xfrm>
                           <a:off x="0" y="0"/>
-                          <a:ext cx="2360930" cy="1404620"/>
+                          <a:ext cx="2360930" cy="1619250"/>
                         </a:xfrm>
                         <a:prstGeom prst="rect">
                           <a:avLst/>
@@ -1965,6 +1965,8 @@
                             <w:r>
                               <w:t xml:space="preserve"> </w:t>
                             </w:r>
+                            <w:bookmarkStart w:id="0" w:name="_GoBack"/>
+                            <w:bookmarkEnd w:id="0"/>
                             <w:proofErr w:type="spellStart"/>
                             <w:r>
                               <w:t>required</w:t>
@@ -1972,13 +1974,48 @@
                             <w:proofErr w:type="spellEnd"/>
                             <w:r>
                               <w:t>)</w:t>
+                            </w:r>
+                            <w:r>
+                              <w:t>.</w:t>
+                            </w:r>
+                            <w:proofErr w:type="spellStart"/>
+                            <w:r>
+                              <w:t>Description</w:t>
+                            </w:r>
+                            <w:proofErr w:type="spellEnd"/>
+                            <w:r>
+                              <w:t xml:space="preserve"> </w:t>
+                            </w:r>
+                            <w:proofErr w:type="spellStart"/>
+                            <w:r>
+                              <w:t>box</w:t>
+                            </w:r>
+                            <w:proofErr w:type="spellEnd"/>
+                            <w:r>
+                              <w:t xml:space="preserve"> </w:t>
+                            </w:r>
+                            <w:proofErr w:type="spellStart"/>
+                            <w:r>
+                              <w:t>supports</w:t>
+                            </w:r>
+                            <w:proofErr w:type="spellEnd"/>
+                            <w:r>
+                              <w:t xml:space="preserve"> </w:t>
+                            </w:r>
+                            <w:proofErr w:type="spellStart"/>
+                            <w:r>
+                              <w:t>multilne</w:t>
+                            </w:r>
+                            <w:proofErr w:type="spellEnd"/>
+                            <w:r>
+                              <w:t>.</w:t>
                             </w:r>
                           </w:p>
                           <w:p/>
                         </w:txbxContent>
                       </wps:txbx>
                       <wps:bodyPr rot="0" vert="horz" wrap="square" lIns="91440" tIns="45720" rIns="91440" bIns="45720" anchor="t" anchorCtr="0">
-                        <a:spAutoFit/>
+                        <a:noAutofit/>
                       </wps:bodyPr>
                     </wps:wsp>
                   </a:graphicData>
@@ -1987,15 +2024,15 @@
                   <wp14:pctWidth>40000</wp14:pctWidth>
                 </wp14:sizeRelH>
                 <wp14:sizeRelV relativeFrom="margin">
-                  <wp14:pctHeight>20000</wp14:pctHeight>
+                  <wp14:pctHeight>0</wp14:pctHeight>
                 </wp14:sizeRelV>
               </wp:anchor>
             </w:drawing>
           </mc:Choice>
           <mc:Fallback>
             <w:pict>
-              <v:shape w14:anchorId="2704E49A" id="_x0000_s1031" type="#_x0000_t202" style="position:absolute;margin-left:172.15pt;margin-top:35.4pt;width:185.9pt;height:110.6pt;z-index:251669504;visibility:visible;mso-wrap-style:square;mso-width-percent:400;mso-height-percent:200;mso-wrap-distance-left:9pt;mso-wrap-distance-top:3.6pt;mso-wrap-distance-right:9pt;mso-wrap-distance-bottom:3.6pt;mso-position-horizontal:absolute;mso-position-horizontal-relative:text;mso-position-vertical:absolute;mso-position-vertical-relative:text;mso-width-percent:400;mso-height-percent:200;mso-width-relative:margin;mso-height-relative:margin;v-text-anchor:top" o:gfxdata="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">
-                <v:textbox style="mso-fit-shape-to-text:t">
+              <v:shape w14:anchorId="2704E49A" id="_x0000_s1031" type="#_x0000_t202" style="position:absolute;margin-left:172.5pt;margin-top:35.2pt;width:185.9pt;height:127.5pt;z-index:251669504;visibility:visible;mso-wrap-style:square;mso-width-percent:400;mso-height-percent:0;mso-wrap-distance-left:9pt;mso-wrap-distance-top:3.6pt;mso-wrap-distance-right:9pt;mso-wrap-distance-bottom:3.6pt;mso-position-horizontal:absolute;mso-position-horizontal-relative:text;mso-position-vertical:absolute;mso-position-vertical-relative:text;mso-width-percent:400;mso-height-percent:0;mso-width-relative:margin;mso-height-relative:margin;v-text-anchor:top" o:gfxdata="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">
+                <v:textbox>
                   <w:txbxContent>
                     <w:p>
                       <w:proofErr w:type="spellStart"/>
@@ -2164,6 +2201,8 @@
                       <w:r>
                         <w:t xml:space="preserve"> </w:t>
                       </w:r>
+                      <w:bookmarkStart w:id="1" w:name="_GoBack"/>
+                      <w:bookmarkEnd w:id="1"/>
                       <w:proofErr w:type="spellStart"/>
                       <w:r>
                         <w:t>required</w:t>
@@ -2171,6 +2210,41 @@
                       <w:proofErr w:type="spellEnd"/>
                       <w:r>
                         <w:t>)</w:t>
+                      </w:r>
+                      <w:r>
+                        <w:t>.</w:t>
+                      </w:r>
+                      <w:proofErr w:type="spellStart"/>
+                      <w:r>
+                        <w:t>Description</w:t>
+                      </w:r>
+                      <w:proofErr w:type="spellEnd"/>
+                      <w:r>
+                        <w:t xml:space="preserve"> </w:t>
+                      </w:r>
+                      <w:proofErr w:type="spellStart"/>
+                      <w:r>
+                        <w:t>box</w:t>
+                      </w:r>
+                      <w:proofErr w:type="spellEnd"/>
+                      <w:r>
+                        <w:t xml:space="preserve"> </w:t>
+                      </w:r>
+                      <w:proofErr w:type="spellStart"/>
+                      <w:r>
+                        <w:t>supports</w:t>
+                      </w:r>
+                      <w:proofErr w:type="spellEnd"/>
+                      <w:r>
+                        <w:t xml:space="preserve"> </w:t>
+                      </w:r>
+                      <w:proofErr w:type="spellStart"/>
+                      <w:r>
+                        <w:t>multilne</w:t>
+                      </w:r>
+                      <w:proofErr w:type="spellEnd"/>
+                      <w:r>
+                        <w:t>.</w:t>
                       </w:r>
                     </w:p>
                     <w:p/>
@@ -3468,8 +3542,6 @@
                             <w:r>
                               <w:t xml:space="preserve"> ,</w:t>
                             </w:r>
-                            <w:bookmarkStart w:id="0" w:name="_GoBack"/>
-                            <w:bookmarkEnd w:id="0"/>
                             <w:r>
                               <w:t xml:space="preserve"> </w:t>
                             </w:r>
@@ -3610,8 +3682,6 @@
                       <w:r>
                         <w:t xml:space="preserve"> ,</w:t>
                       </w:r>
-                      <w:bookmarkStart w:id="1" w:name="_GoBack"/>
-                      <w:bookmarkEnd w:id="1"/>
                       <w:r>
                         <w:t xml:space="preserve"> </w:t>
                       </w:r>

</xml_diff>